<commit_message>
curso de git y github actualizado hasta los reset
</commit_message>
<xml_diff>
--- a/NOTAS DEL CURSO.docx
+++ b/NOTAS DEL CURSO.docx
@@ -189,7 +189,7 @@
           <w:r>
             <w:fldChar w:fldCharType="separate"/>
           </w:r>
-          <w:hyperlink w:anchor="_Toc6209732" w:history="1">
+          <w:hyperlink w:anchor="_Toc6216172" w:history="1">
             <w:r>
               <w:rPr>
                 <w:rStyle w:val="Hipervnculo"/>
@@ -217,7 +217,7 @@
                 <w:noProof/>
                 <w:webHidden/>
               </w:rPr>
-              <w:instrText xml:space="preserve"> PAGEREF _Toc6209732 \h </w:instrText>
+              <w:instrText xml:space="preserve"> PAGEREF _Toc6216172 \h </w:instrText>
             </w:r>
             <w:r>
               <w:rPr>
@@ -260,7 +260,7 @@
               <w:lang w:eastAsia="es-VE"/>
             </w:rPr>
           </w:pPr>
-          <w:hyperlink w:anchor="_Toc6209733" w:history="1">
+          <w:hyperlink w:anchor="_Toc6216173" w:history="1">
             <w:r>
               <w:rPr>
                 <w:rStyle w:val="Hipervnculo"/>
@@ -288,7 +288,7 @@
                 <w:noProof/>
                 <w:webHidden/>
               </w:rPr>
-              <w:instrText xml:space="preserve"> PAGEREF _Toc6209733 \h </w:instrText>
+              <w:instrText xml:space="preserve"> PAGEREF _Toc6216173 \h </w:instrText>
             </w:r>
             <w:r>
               <w:rPr>
@@ -331,7 +331,7 @@
               <w:lang w:eastAsia="es-VE"/>
             </w:rPr>
           </w:pPr>
-          <w:hyperlink w:anchor="_Toc6209734" w:history="1">
+          <w:hyperlink w:anchor="_Toc6216174" w:history="1">
             <w:r>
               <w:rPr>
                 <w:rStyle w:val="Hipervnculo"/>
@@ -359,7 +359,7 @@
                 <w:noProof/>
                 <w:webHidden/>
               </w:rPr>
-              <w:instrText xml:space="preserve"> PAGEREF _Toc6209734 \h </w:instrText>
+              <w:instrText xml:space="preserve"> PAGEREF _Toc6216174 \h </w:instrText>
             </w:r>
             <w:r>
               <w:rPr>
@@ -402,7 +402,7 @@
               <w:lang w:eastAsia="es-VE"/>
             </w:rPr>
           </w:pPr>
-          <w:hyperlink w:anchor="_Toc6209735" w:history="1">
+          <w:hyperlink w:anchor="_Toc6216175" w:history="1">
             <w:r>
               <w:rPr>
                 <w:rStyle w:val="Hipervnculo"/>
@@ -430,7 +430,7 @@
                 <w:noProof/>
                 <w:webHidden/>
               </w:rPr>
-              <w:instrText xml:space="preserve"> PAGEREF _Toc6209735 \h </w:instrText>
+              <w:instrText xml:space="preserve"> PAGEREF _Toc6216175 \h </w:instrText>
             </w:r>
             <w:r>
               <w:rPr>
@@ -473,7 +473,7 @@
               <w:lang w:eastAsia="es-VE"/>
             </w:rPr>
           </w:pPr>
-          <w:hyperlink w:anchor="_Toc6209736" w:history="1">
+          <w:hyperlink w:anchor="_Toc6216176" w:history="1">
             <w:r>
               <w:rPr>
                 <w:rStyle w:val="Hipervnculo"/>
@@ -501,7 +501,7 @@
                 <w:noProof/>
                 <w:webHidden/>
               </w:rPr>
-              <w:instrText xml:space="preserve"> PAGEREF _Toc6209736 \h </w:instrText>
+              <w:instrText xml:space="preserve"> PAGEREF _Toc6216176 \h </w:instrText>
             </w:r>
             <w:r>
               <w:rPr>
@@ -544,7 +544,7 @@
               <w:lang w:eastAsia="es-VE"/>
             </w:rPr>
           </w:pPr>
-          <w:hyperlink w:anchor="_Toc6209737" w:history="1">
+          <w:hyperlink w:anchor="_Toc6216177" w:history="1">
             <w:r>
               <w:rPr>
                 <w:rStyle w:val="Hipervnculo"/>
@@ -572,7 +572,7 @@
                 <w:noProof/>
                 <w:webHidden/>
               </w:rPr>
-              <w:instrText xml:space="preserve"> PAGEREF _Toc6209737 \h </w:instrText>
+              <w:instrText xml:space="preserve"> PAGEREF _Toc6216177 \h </w:instrText>
             </w:r>
             <w:r>
               <w:rPr>
@@ -593,6 +593,574 @@
                 <w:webHidden/>
               </w:rPr>
               <w:t>7</w:t>
+            </w:r>
+            <w:r>
+              <w:rPr>
+                <w:noProof/>
+                <w:webHidden/>
+              </w:rPr>
+              <w:fldChar w:fldCharType="end"/>
+            </w:r>
+          </w:hyperlink>
+        </w:p>
+        <w:p>
+          <w:pPr>
+            <w:pStyle w:val="TDC1"/>
+            <w:tabs>
+              <w:tab w:val="right" w:leader="dot" w:pos="8828"/>
+            </w:tabs>
+            <w:rPr>
+              <w:rFonts w:eastAsiaTheme="minorEastAsia"/>
+              <w:noProof/>
+              <w:lang w:eastAsia="es-VE"/>
+            </w:rPr>
+          </w:pPr>
+          <w:hyperlink w:anchor="_Toc6216178" w:history="1">
+            <w:r>
+              <w:rPr>
+                <w:rStyle w:val="Hipervnculo"/>
+                <w:noProof/>
+                <w:lang w:bidi="hi-IN"/>
+              </w:rPr>
+              <w:t>Comandos Git</w:t>
+            </w:r>
+            <w:r>
+              <w:rPr>
+                <w:noProof/>
+                <w:webHidden/>
+              </w:rPr>
+              <w:tab/>
+            </w:r>
+            <w:r>
+              <w:rPr>
+                <w:noProof/>
+                <w:webHidden/>
+              </w:rPr>
+              <w:fldChar w:fldCharType="begin"/>
+            </w:r>
+            <w:r>
+              <w:rPr>
+                <w:noProof/>
+                <w:webHidden/>
+              </w:rPr>
+              <w:instrText xml:space="preserve"> PAGEREF _Toc6216178 \h </w:instrText>
+            </w:r>
+            <w:r>
+              <w:rPr>
+                <w:noProof/>
+                <w:webHidden/>
+              </w:rPr>
+            </w:r>
+            <w:r>
+              <w:rPr>
+                <w:noProof/>
+                <w:webHidden/>
+              </w:rPr>
+              <w:fldChar w:fldCharType="separate"/>
+            </w:r>
+            <w:r>
+              <w:rPr>
+                <w:noProof/>
+                <w:webHidden/>
+              </w:rPr>
+              <w:t>8</w:t>
+            </w:r>
+            <w:r>
+              <w:rPr>
+                <w:noProof/>
+                <w:webHidden/>
+              </w:rPr>
+              <w:fldChar w:fldCharType="end"/>
+            </w:r>
+          </w:hyperlink>
+        </w:p>
+        <w:p>
+          <w:pPr>
+            <w:pStyle w:val="TDC2"/>
+            <w:tabs>
+              <w:tab w:val="right" w:leader="dot" w:pos="8828"/>
+            </w:tabs>
+            <w:rPr>
+              <w:rFonts w:eastAsiaTheme="minorEastAsia"/>
+              <w:noProof/>
+              <w:lang w:eastAsia="es-VE"/>
+            </w:rPr>
+          </w:pPr>
+          <w:hyperlink w:anchor="_Toc6216179" w:history="1">
+            <w:r>
+              <w:rPr>
+                <w:rStyle w:val="Hipervnculo"/>
+                <w:noProof/>
+                <w:lang w:eastAsia="zh-CN" w:bidi="hi-IN"/>
+              </w:rPr>
+              <w:t>Git init</w:t>
+            </w:r>
+            <w:r>
+              <w:rPr>
+                <w:noProof/>
+                <w:webHidden/>
+              </w:rPr>
+              <w:tab/>
+            </w:r>
+            <w:r>
+              <w:rPr>
+                <w:noProof/>
+                <w:webHidden/>
+              </w:rPr>
+              <w:fldChar w:fldCharType="begin"/>
+            </w:r>
+            <w:r>
+              <w:rPr>
+                <w:noProof/>
+                <w:webHidden/>
+              </w:rPr>
+              <w:instrText xml:space="preserve"> PAGEREF _Toc6216179 \h </w:instrText>
+            </w:r>
+            <w:r>
+              <w:rPr>
+                <w:noProof/>
+                <w:webHidden/>
+              </w:rPr>
+            </w:r>
+            <w:r>
+              <w:rPr>
+                <w:noProof/>
+                <w:webHidden/>
+              </w:rPr>
+              <w:fldChar w:fldCharType="separate"/>
+            </w:r>
+            <w:r>
+              <w:rPr>
+                <w:noProof/>
+                <w:webHidden/>
+              </w:rPr>
+              <w:t>8</w:t>
+            </w:r>
+            <w:r>
+              <w:rPr>
+                <w:noProof/>
+                <w:webHidden/>
+              </w:rPr>
+              <w:fldChar w:fldCharType="end"/>
+            </w:r>
+          </w:hyperlink>
+        </w:p>
+        <w:p>
+          <w:pPr>
+            <w:pStyle w:val="TDC2"/>
+            <w:tabs>
+              <w:tab w:val="right" w:leader="dot" w:pos="8828"/>
+            </w:tabs>
+            <w:rPr>
+              <w:rFonts w:eastAsiaTheme="minorEastAsia"/>
+              <w:noProof/>
+              <w:lang w:eastAsia="es-VE"/>
+            </w:rPr>
+          </w:pPr>
+          <w:hyperlink w:anchor="_Toc6216180" w:history="1">
+            <w:r>
+              <w:rPr>
+                <w:rStyle w:val="Hipervnculo"/>
+                <w:noProof/>
+                <w:lang w:eastAsia="zh-CN" w:bidi="hi-IN"/>
+              </w:rPr>
+              <w:t>Git status</w:t>
+            </w:r>
+            <w:r>
+              <w:rPr>
+                <w:noProof/>
+                <w:webHidden/>
+              </w:rPr>
+              <w:tab/>
+            </w:r>
+            <w:r>
+              <w:rPr>
+                <w:noProof/>
+                <w:webHidden/>
+              </w:rPr>
+              <w:fldChar w:fldCharType="begin"/>
+            </w:r>
+            <w:r>
+              <w:rPr>
+                <w:noProof/>
+                <w:webHidden/>
+              </w:rPr>
+              <w:instrText xml:space="preserve"> PAGEREF _Toc6216180 \h </w:instrText>
+            </w:r>
+            <w:r>
+              <w:rPr>
+                <w:noProof/>
+                <w:webHidden/>
+              </w:rPr>
+            </w:r>
+            <w:r>
+              <w:rPr>
+                <w:noProof/>
+                <w:webHidden/>
+              </w:rPr>
+              <w:fldChar w:fldCharType="separate"/>
+            </w:r>
+            <w:r>
+              <w:rPr>
+                <w:noProof/>
+                <w:webHidden/>
+              </w:rPr>
+              <w:t>8</w:t>
+            </w:r>
+            <w:r>
+              <w:rPr>
+                <w:noProof/>
+                <w:webHidden/>
+              </w:rPr>
+              <w:fldChar w:fldCharType="end"/>
+            </w:r>
+          </w:hyperlink>
+        </w:p>
+        <w:p>
+          <w:pPr>
+            <w:pStyle w:val="TDC2"/>
+            <w:tabs>
+              <w:tab w:val="right" w:leader="dot" w:pos="8828"/>
+            </w:tabs>
+            <w:rPr>
+              <w:rFonts w:eastAsiaTheme="minorEastAsia"/>
+              <w:noProof/>
+              <w:lang w:eastAsia="es-VE"/>
+            </w:rPr>
+          </w:pPr>
+          <w:hyperlink w:anchor="_Toc6216181" w:history="1">
+            <w:r>
+              <w:rPr>
+                <w:rStyle w:val="Hipervnculo"/>
+                <w:noProof/>
+                <w:lang w:eastAsia="zh-CN" w:bidi="hi-IN"/>
+              </w:rPr>
+              <w:t>Git add</w:t>
+            </w:r>
+            <w:r>
+              <w:rPr>
+                <w:noProof/>
+                <w:webHidden/>
+              </w:rPr>
+              <w:tab/>
+            </w:r>
+            <w:r>
+              <w:rPr>
+                <w:noProof/>
+                <w:webHidden/>
+              </w:rPr>
+              <w:fldChar w:fldCharType="begin"/>
+            </w:r>
+            <w:r>
+              <w:rPr>
+                <w:noProof/>
+                <w:webHidden/>
+              </w:rPr>
+              <w:instrText xml:space="preserve"> PAGEREF _Toc6216181 \h </w:instrText>
+            </w:r>
+            <w:r>
+              <w:rPr>
+                <w:noProof/>
+                <w:webHidden/>
+              </w:rPr>
+            </w:r>
+            <w:r>
+              <w:rPr>
+                <w:noProof/>
+                <w:webHidden/>
+              </w:rPr>
+              <w:fldChar w:fldCharType="separate"/>
+            </w:r>
+            <w:r>
+              <w:rPr>
+                <w:noProof/>
+                <w:webHidden/>
+              </w:rPr>
+              <w:t>8</w:t>
+            </w:r>
+            <w:r>
+              <w:rPr>
+                <w:noProof/>
+                <w:webHidden/>
+              </w:rPr>
+              <w:fldChar w:fldCharType="end"/>
+            </w:r>
+          </w:hyperlink>
+        </w:p>
+        <w:p>
+          <w:pPr>
+            <w:pStyle w:val="TDC2"/>
+            <w:tabs>
+              <w:tab w:val="right" w:leader="dot" w:pos="8828"/>
+            </w:tabs>
+            <w:rPr>
+              <w:rFonts w:eastAsiaTheme="minorEastAsia"/>
+              <w:noProof/>
+              <w:lang w:eastAsia="es-VE"/>
+            </w:rPr>
+          </w:pPr>
+          <w:hyperlink w:anchor="_Toc6216182" w:history="1">
+            <w:r>
+              <w:rPr>
+                <w:rStyle w:val="Hipervnculo"/>
+                <w:noProof/>
+                <w:lang w:eastAsia="zh-CN" w:bidi="hi-IN"/>
+              </w:rPr>
+              <w:t>Git rm –cached</w:t>
+            </w:r>
+            <w:r>
+              <w:rPr>
+                <w:noProof/>
+                <w:webHidden/>
+              </w:rPr>
+              <w:tab/>
+            </w:r>
+            <w:r>
+              <w:rPr>
+                <w:noProof/>
+                <w:webHidden/>
+              </w:rPr>
+              <w:fldChar w:fldCharType="begin"/>
+            </w:r>
+            <w:r>
+              <w:rPr>
+                <w:noProof/>
+                <w:webHidden/>
+              </w:rPr>
+              <w:instrText xml:space="preserve"> PAGEREF _Toc6216182 \h </w:instrText>
+            </w:r>
+            <w:r>
+              <w:rPr>
+                <w:noProof/>
+                <w:webHidden/>
+              </w:rPr>
+            </w:r>
+            <w:r>
+              <w:rPr>
+                <w:noProof/>
+                <w:webHidden/>
+              </w:rPr>
+              <w:fldChar w:fldCharType="separate"/>
+            </w:r>
+            <w:r>
+              <w:rPr>
+                <w:noProof/>
+                <w:webHidden/>
+              </w:rPr>
+              <w:t>8</w:t>
+            </w:r>
+            <w:r>
+              <w:rPr>
+                <w:noProof/>
+                <w:webHidden/>
+              </w:rPr>
+              <w:fldChar w:fldCharType="end"/>
+            </w:r>
+          </w:hyperlink>
+        </w:p>
+        <w:p>
+          <w:pPr>
+            <w:pStyle w:val="TDC2"/>
+            <w:tabs>
+              <w:tab w:val="right" w:leader="dot" w:pos="8828"/>
+            </w:tabs>
+            <w:rPr>
+              <w:rFonts w:eastAsiaTheme="minorEastAsia"/>
+              <w:noProof/>
+              <w:lang w:eastAsia="es-VE"/>
+            </w:rPr>
+          </w:pPr>
+          <w:hyperlink w:anchor="_Toc6216183" w:history="1">
+            <w:r>
+              <w:rPr>
+                <w:rStyle w:val="Hipervnculo"/>
+                <w:noProof/>
+                <w:lang w:eastAsia="zh-CN" w:bidi="hi-IN"/>
+              </w:rPr>
+              <w:t>Git Commit</w:t>
+            </w:r>
+            <w:r>
+              <w:rPr>
+                <w:noProof/>
+                <w:webHidden/>
+              </w:rPr>
+              <w:tab/>
+            </w:r>
+            <w:r>
+              <w:rPr>
+                <w:noProof/>
+                <w:webHidden/>
+              </w:rPr>
+              <w:fldChar w:fldCharType="begin"/>
+            </w:r>
+            <w:r>
+              <w:rPr>
+                <w:noProof/>
+                <w:webHidden/>
+              </w:rPr>
+              <w:instrText xml:space="preserve"> PAGEREF _Toc6216183 \h </w:instrText>
+            </w:r>
+            <w:r>
+              <w:rPr>
+                <w:noProof/>
+                <w:webHidden/>
+              </w:rPr>
+            </w:r>
+            <w:r>
+              <w:rPr>
+                <w:noProof/>
+                <w:webHidden/>
+              </w:rPr>
+              <w:fldChar w:fldCharType="separate"/>
+            </w:r>
+            <w:r>
+              <w:rPr>
+                <w:noProof/>
+                <w:webHidden/>
+              </w:rPr>
+              <w:t>8</w:t>
+            </w:r>
+            <w:r>
+              <w:rPr>
+                <w:noProof/>
+                <w:webHidden/>
+              </w:rPr>
+              <w:fldChar w:fldCharType="end"/>
+            </w:r>
+          </w:hyperlink>
+        </w:p>
+        <w:p>
+          <w:pPr>
+            <w:pStyle w:val="TDC2"/>
+            <w:tabs>
+              <w:tab w:val="right" w:leader="dot" w:pos="8828"/>
+            </w:tabs>
+            <w:rPr>
+              <w:rFonts w:eastAsiaTheme="minorEastAsia"/>
+              <w:noProof/>
+              <w:lang w:eastAsia="es-VE"/>
+            </w:rPr>
+          </w:pPr>
+          <w:hyperlink w:anchor="_Toc6216184" w:history="1">
+            <w:r>
+              <w:rPr>
+                <w:rStyle w:val="Hipervnculo"/>
+                <w:noProof/>
+                <w:lang w:eastAsia="zh-CN" w:bidi="hi-IN"/>
+              </w:rPr>
+              <w:t>Git Tag</w:t>
+            </w:r>
+            <w:r>
+              <w:rPr>
+                <w:noProof/>
+                <w:webHidden/>
+              </w:rPr>
+              <w:tab/>
+            </w:r>
+            <w:r>
+              <w:rPr>
+                <w:noProof/>
+                <w:webHidden/>
+              </w:rPr>
+              <w:fldChar w:fldCharType="begin"/>
+            </w:r>
+            <w:r>
+              <w:rPr>
+                <w:noProof/>
+                <w:webHidden/>
+              </w:rPr>
+              <w:instrText xml:space="preserve"> PAGEREF _Toc6216184 \h </w:instrText>
+            </w:r>
+            <w:r>
+              <w:rPr>
+                <w:noProof/>
+                <w:webHidden/>
+              </w:rPr>
+            </w:r>
+            <w:r>
+              <w:rPr>
+                <w:noProof/>
+                <w:webHidden/>
+              </w:rPr>
+              <w:fldChar w:fldCharType="separate"/>
+            </w:r>
+            <w:r>
+              <w:rPr>
+                <w:noProof/>
+                <w:webHidden/>
+              </w:rPr>
+              <w:t>8</w:t>
+            </w:r>
+            <w:r>
+              <w:rPr>
+                <w:noProof/>
+                <w:webHidden/>
+              </w:rPr>
+              <w:fldChar w:fldCharType="end"/>
+            </w:r>
+          </w:hyperlink>
+        </w:p>
+        <w:p>
+          <w:pPr>
+            <w:pStyle w:val="TDC2"/>
+            <w:tabs>
+              <w:tab w:val="right" w:leader="dot" w:pos="8828"/>
+            </w:tabs>
+            <w:rPr>
+              <w:rFonts w:eastAsiaTheme="minorEastAsia"/>
+              <w:noProof/>
+              <w:lang w:eastAsia="es-VE"/>
+            </w:rPr>
+          </w:pPr>
+          <w:hyperlink w:anchor="_Toc6216185" w:history="1">
+            <w:r>
+              <w:rPr>
+                <w:rStyle w:val="Hipervnculo"/>
+                <w:noProof/>
+                <w:lang w:eastAsia="zh-CN" w:bidi="hi-IN"/>
+              </w:rPr>
+              <w:t>Git diff</w:t>
+            </w:r>
+            <w:r>
+              <w:rPr>
+                <w:noProof/>
+                <w:webHidden/>
+              </w:rPr>
+              <w:tab/>
+            </w:r>
+            <w:r>
+              <w:rPr>
+                <w:noProof/>
+                <w:webHidden/>
+              </w:rPr>
+              <w:fldChar w:fldCharType="begin"/>
+            </w:r>
+            <w:r>
+              <w:rPr>
+                <w:noProof/>
+                <w:webHidden/>
+              </w:rPr>
+              <w:instrText xml:space="preserve"> PAGEREF _Toc6216185 \h </w:instrText>
+            </w:r>
+            <w:r>
+              <w:rPr>
+                <w:noProof/>
+                <w:webHidden/>
+              </w:rPr>
+            </w:r>
+            <w:r>
+              <w:rPr>
+                <w:noProof/>
+                <w:webHidden/>
+              </w:rPr>
+              <w:fldChar w:fldCharType="separate"/>
+            </w:r>
+            <w:r>
+              <w:rPr>
+                <w:noProof/>
+                <w:webHidden/>
+              </w:rPr>
+              <w:t>9</w:t>
             </w:r>
             <w:r>
               <w:rPr>
@@ -769,7 +1337,7 @@
         <w:ind w:firstLine="0"/>
         <w:jc w:val="center"/>
       </w:pPr>
-      <w:bookmarkStart w:id="0" w:name="_Toc6209732"/>
+      <w:bookmarkStart w:id="0" w:name="_Toc6216172"/>
       <w:r>
         <w:t>¿Qué</w:t>
       </w:r>
@@ -792,13 +1360,7 @@
         <w:rPr>
           <w:lang w:eastAsia="zh-CN" w:bidi="hi-IN"/>
         </w:rPr>
-        <w:t>Git es un sistema de control de versiones que originalmente fue diseñado para operar en un entorno Linux. Actualmente Git es multiplataforma, es decir, que ahora ya no solamente es compatible con Linux, si</w:t>
-      </w:r>
-      <w:r>
-        <w:rPr>
-          <w:lang w:eastAsia="zh-CN" w:bidi="hi-IN"/>
-        </w:rPr>
-        <w:t>no también con MacOS y Windows.</w:t>
+        <w:t>Git es un sistema de control de versiones que originalmente fue diseñado para operar en un entorno Linux. Actualmente Git es multiplataforma, es decir, que ahora ya no solamente es compatible con Linux, sino también con MacOS y Windows.</w:t>
       </w:r>
     </w:p>
     <w:p>
@@ -822,7 +1384,7 @@
           <w:lang w:eastAsia="zh-CN" w:bidi="hi-IN"/>
         </w:rPr>
       </w:pPr>
-      <w:bookmarkStart w:id="1" w:name="_Toc6209733"/>
+      <w:bookmarkStart w:id="1" w:name="_Toc6216173"/>
       <w:r>
         <w:rPr>
           <w:lang w:eastAsia="zh-CN" w:bidi="hi-IN"/>
@@ -864,7 +1426,14 @@
         <w:rPr>
           <w:lang w:eastAsia="zh-CN" w:bidi="hi-IN"/>
         </w:rPr>
-        <w:t>La integridad con la que cuenta es bastante seria. No existen cambios, corrupción en archivos o cualquier alteración sin que Git lo sepa. Esto funciona gracias a una verificación con la que cuenta mediante un checksum, que es básicamente una suma de comprobación que se hace previo al almacenamiento de información.</w:t>
+        <w:t xml:space="preserve">La integridad con la que cuenta es bastante seria. No existen cambios, corrupción en archivos o cualquier alteración sin que Git lo sepa. Esto funciona gracias a una </w:t>
+      </w:r>
+      <w:r>
+        <w:rPr>
+          <w:lang w:eastAsia="zh-CN" w:bidi="hi-IN"/>
+        </w:rPr>
+        <w:lastRenderedPageBreak/>
+        <w:t>verificación con la que cuenta mediante un checksum, que es básicamente una suma de comprobación que se hace previo al almacenamiento de información.</w:t>
       </w:r>
     </w:p>
     <w:p>
@@ -963,7 +1532,6 @@
         <w:rPr>
           <w:lang w:eastAsia="zh-CN" w:bidi="hi-IN"/>
         </w:rPr>
-        <w:lastRenderedPageBreak/>
         <w:t>Staged. En esta parte marcamos nuestros archivos modificados dejándolos listos para confirmarlos.</w:t>
       </w:r>
     </w:p>
@@ -974,7 +1542,7 @@
           <w:lang w:eastAsia="zh-CN" w:bidi="hi-IN"/>
         </w:rPr>
       </w:pPr>
-      <w:bookmarkStart w:id="2" w:name="_Toc6209734"/>
+      <w:bookmarkStart w:id="2" w:name="_Toc6216174"/>
       <w:r>
         <w:rPr>
           <w:lang w:eastAsia="zh-CN" w:bidi="hi-IN"/>
@@ -993,51 +1561,33 @@
         <w:rPr>
           <w:lang w:eastAsia="zh-CN" w:bidi="hi-IN"/>
         </w:rPr>
-        <w:t>Esta es quizá la parte más importante de Git, ya que es el lugar donde se almacenan los metadatos y las bases de datos para nuestros proyectos, y es justamente lo que se copia cuando clonamos de un or</w:t>
-      </w:r>
-      <w:r>
-        <w:rPr>
-          <w:lang w:eastAsia="zh-CN" w:bidi="hi-IN"/>
-        </w:rPr>
-        <w:t>denador a otro los archivos.</w:t>
-      </w:r>
-    </w:p>
-    <w:p>
-      <w:pPr>
-        <w:rPr>
-          <w:lang w:eastAsia="zh-CN" w:bidi="hi-IN"/>
-        </w:rPr>
-      </w:pPr>
-      <w:r>
-        <w:rPr>
-          <w:lang w:eastAsia="zh-CN" w:bidi="hi-IN"/>
-        </w:rPr>
-        <w:t>Dentro de estos directorios es posible que no solamente tengamos nuestra información útil, sino también ciertos archivos de caché innecesarios, para ello es posible ignorar directorios sin afectar lo necesario de nuestros proy</w:t>
-      </w:r>
-      <w:r>
-        <w:rPr>
-          <w:lang w:eastAsia="zh-CN" w:bidi="hi-IN"/>
-        </w:rPr>
-        <w:t>ectos.</w:t>
-      </w:r>
-    </w:p>
-    <w:p>
-      <w:pPr>
-        <w:rPr>
-          <w:lang w:eastAsia="zh-CN" w:bidi="hi-IN"/>
-        </w:rPr>
-      </w:pPr>
-      <w:r>
-        <w:rPr>
-          <w:lang w:eastAsia="zh-CN" w:bidi="hi-IN"/>
-        </w:rPr>
-        <w:t>Una buena práctica para tener todo en orden y eliminar lo innecesario es crear un archivo .gitignore donde podamos incluir esos directorios que no dan valor a nuestros proyectos y así m</w:t>
-      </w:r>
-      <w:r>
-        <w:rPr>
-          <w:lang w:eastAsia="zh-CN" w:bidi="hi-IN"/>
-        </w:rPr>
-        <w:t>antener solamente lo necesario.</w:t>
+        <w:t>Esta es quizá la parte más importante de Git, ya que es el lugar donde se almacenan los metadatos y las bases de datos para nuestros proyectos, y es justamente lo que se copia cuando clonamos de un ordenador a otro los archivos.</w:t>
+      </w:r>
+    </w:p>
+    <w:p>
+      <w:pPr>
+        <w:rPr>
+          <w:lang w:eastAsia="zh-CN" w:bidi="hi-IN"/>
+        </w:rPr>
+      </w:pPr>
+      <w:r>
+        <w:rPr>
+          <w:lang w:eastAsia="zh-CN" w:bidi="hi-IN"/>
+        </w:rPr>
+        <w:t>Dentro de estos directorios es posible que no solamente tengamos nuestra información útil, sino también ciertos archivos de caché innecesarios, para ello es posible ignorar directorios sin afectar lo necesario de nuestros proyectos.</w:t>
+      </w:r>
+    </w:p>
+    <w:p>
+      <w:pPr>
+        <w:rPr>
+          <w:lang w:eastAsia="zh-CN" w:bidi="hi-IN"/>
+        </w:rPr>
+      </w:pPr>
+      <w:r>
+        <w:rPr>
+          <w:lang w:eastAsia="zh-CN" w:bidi="hi-IN"/>
+        </w:rPr>
+        <w:t>Una buena práctica para tener todo en orden y eliminar lo innecesario es crear un archivo .gitignore donde podamos incluir esos directorios que no dan valor a nuestros proyectos y así mantener solamente lo necesario.</w:t>
       </w:r>
     </w:p>
     <w:p>
@@ -1091,7 +1641,7 @@
         <w:pStyle w:val="Ttulo1"/>
         <w:jc w:val="center"/>
       </w:pPr>
-      <w:bookmarkStart w:id="3" w:name="_Toc6209735"/>
+      <w:bookmarkStart w:id="3" w:name="_Toc6216175"/>
       <w:r>
         <w:lastRenderedPageBreak/>
         <w:t>¿Qué es GitHub?</w:t>
@@ -1109,19 +1659,7 @@
         <w:rPr>
           <w:lang w:eastAsia="zh-CN" w:bidi="hi-IN"/>
         </w:rPr>
-        <w:t>GItHub</w:t>
-      </w:r>
-      <w:r>
-        <w:rPr>
-          <w:lang w:eastAsia="zh-CN" w:bidi="hi-IN"/>
-        </w:rPr>
-        <w:t xml:space="preserve"> es un servicio de alojamiento que ofrece a los desarrolladores repositorios de software usando el sistem</w:t>
-      </w:r>
-      <w:r>
-        <w:rPr>
-          <w:lang w:eastAsia="zh-CN" w:bidi="hi-IN"/>
-        </w:rPr>
-        <w:t>a de control de versiones, Git.</w:t>
+        <w:t>GItHub es un servicio de alojamiento que ofrece a los desarrolladores repositorios de software usando el sistema de control de versiones, Git.</w:t>
       </w:r>
     </w:p>
     <w:p>
@@ -1135,13 +1673,7 @@
         <w:rPr>
           <w:lang w:eastAsia="zh-CN" w:bidi="hi-IN"/>
         </w:rPr>
-        <w:t>Existen varios aspectos que hacen que GitHub sea una opción eficiente para el cont</w:t>
-      </w:r>
-      <w:r>
-        <w:rPr>
-          <w:lang w:eastAsia="zh-CN" w:bidi="hi-IN"/>
-        </w:rPr>
-        <w:t>rol y gestión de tus proyectos.</w:t>
+        <w:t>Existen varios aspectos que hacen que GitHub sea una opción eficiente para el control y gestión de tus proyectos.</w:t>
       </w:r>
     </w:p>
     <w:p>
@@ -1323,7 +1855,7 @@
           <w:lang w:eastAsia="zh-CN" w:bidi="hi-IN"/>
         </w:rPr>
       </w:pPr>
-      <w:bookmarkStart w:id="4" w:name="_Toc6209736"/>
+      <w:bookmarkStart w:id="4" w:name="_Toc6216176"/>
       <w:r>
         <w:rPr>
           <w:lang w:eastAsia="zh-CN" w:bidi="hi-IN"/>
@@ -1348,13 +1880,7 @@
         <w:rPr>
           <w:lang w:eastAsia="zh-CN" w:bidi="hi-IN"/>
         </w:rPr>
-        <w:t>Wiki. Esta herramienta ayuda en el mantenimiento necesario para las distintas versiones que</w:t>
-      </w:r>
-      <w:r>
-        <w:rPr>
-          <w:lang w:eastAsia="zh-CN" w:bidi="hi-IN"/>
-        </w:rPr>
-        <w:t xml:space="preserve"> tenga la página.</w:t>
+        <w:t>Wiki. Esta herramienta ayuda en el mantenimiento necesario para las distintas versiones que tenga la página.</w:t>
       </w:r>
     </w:p>
     <w:p>
@@ -1372,13 +1898,7 @@
         <w:rPr>
           <w:lang w:eastAsia="zh-CN" w:bidi="hi-IN"/>
         </w:rPr>
-        <w:t>Sistema de seguimiento de problemas. Esta herramienta es la que permite que otras personas, ya sean de tu equipo o no, puedan hacer mejoras, sugerencias y optimizaciones en nuestros proyectos. Así como también nos permite a nosotros hac</w:t>
-      </w:r>
-      <w:r>
-        <w:rPr>
-          <w:lang w:eastAsia="zh-CN" w:bidi="hi-IN"/>
-        </w:rPr>
-        <w:t>erlo en los proyectos de otros.</w:t>
+        <w:t>Sistema de seguimiento de problemas. Esta herramienta es la que permite que otras personas, ya sean de tu equipo o no, puedan hacer mejoras, sugerencias y optimizaciones en nuestros proyectos. Así como también nos permite a nosotros hacerlo en los proyectos de otros.</w:t>
       </w:r>
     </w:p>
     <w:p>
@@ -1396,13 +1916,7 @@
         <w:rPr>
           <w:lang w:eastAsia="zh-CN" w:bidi="hi-IN"/>
         </w:rPr>
-        <w:t>Herramienta de revisión de código. Esta herramienta nos permite poder hacer pequeñas anotaciones respecto a ciertas partes de un proyecto y con ello tener la colaboración de otros, creando una discusión de las mejora</w:t>
-      </w:r>
-      <w:r>
-        <w:rPr>
-          <w:lang w:eastAsia="zh-CN" w:bidi="hi-IN"/>
-        </w:rPr>
-        <w:t>s y optimizaciones.</w:t>
+        <w:t>Herramienta de revisión de código. Esta herramienta nos permite poder hacer pequeñas anotaciones respecto a ciertas partes de un proyecto y con ello tener la colaboración de otros, creando una discusión de las mejoras y optimizaciones.</w:t>
       </w:r>
     </w:p>
     <w:p>
@@ -1474,7 +1988,7 @@
         <w:pStyle w:val="Ttulo1"/>
         <w:jc w:val="center"/>
       </w:pPr>
-      <w:bookmarkStart w:id="5" w:name="_Toc6209737"/>
+      <w:bookmarkStart w:id="5" w:name="_Toc6216177"/>
       <w:r>
         <w:lastRenderedPageBreak/>
         <w:t xml:space="preserve">¿Qué es un </w:t>
@@ -1498,13 +2012,7 @@
         <w:rPr>
           <w:lang w:eastAsia="zh-CN" w:bidi="hi-IN"/>
         </w:rPr>
-        <w:t>Un sistema que registra los cambios realizados sobre un archivo o conjunto de archivos a lo largo del tiempo. Este tipo de sistemas nos permiten volver en el t</w:t>
-      </w:r>
-      <w:r>
-        <w:rPr>
-          <w:lang w:eastAsia="zh-CN" w:bidi="hi-IN"/>
-        </w:rPr>
-        <w:t>iempo y salvar nuestro trabajo.</w:t>
+        <w:t>Un sistema que registra los cambios realizados sobre un archivo o conjunto de archivos a lo largo del tiempo. Este tipo de sistemas nos permiten volver en el tiempo y salvar nuestro trabajo.</w:t>
       </w:r>
     </w:p>
     <w:p>
@@ -1532,13 +2040,7 @@
         <w:rPr>
           <w:lang w:eastAsia="zh-CN" w:bidi="hi-IN"/>
         </w:rPr>
-        <w:t>Los ti</w:t>
-      </w:r>
-      <w:r>
-        <w:rPr>
-          <w:lang w:eastAsia="zh-CN" w:bidi="hi-IN"/>
-        </w:rPr>
-        <w:t>pos de sistemas de control son:</w:t>
+        <w:t>Los tipos de sistemas de control son:</w:t>
       </w:r>
     </w:p>
     <w:p>
@@ -1607,33 +2109,13 @@
           <w:b/>
           <w:lang w:eastAsia="zh-CN" w:bidi="hi-IN"/>
         </w:rPr>
-        <w:t xml:space="preserve">Sistema de </w:t>
-      </w:r>
-      <w:r>
-        <w:rPr>
-          <w:b/>
-          <w:lang w:eastAsia="zh-CN" w:bidi="hi-IN"/>
-        </w:rPr>
-        <w:t>control distribuido</w:t>
-      </w:r>
-      <w:r>
-        <w:rPr>
-          <w:b/>
-          <w:lang w:eastAsia="zh-CN" w:bidi="hi-IN"/>
-        </w:rPr>
-        <w:t>:</w:t>
-      </w:r>
-      <w:r>
-        <w:rPr>
-          <w:lang w:eastAsia="zh-CN" w:bidi="hi-IN"/>
-        </w:rPr>
-        <w:t xml:space="preserve"> Cada uno de los que participan en el proyecto, tienen copia del proyecto que se realiza, por eso no dependemos de un solo computador qu</w:t>
-      </w:r>
-      <w:r>
-        <w:rPr>
-          <w:lang w:eastAsia="zh-CN" w:bidi="hi-IN"/>
-        </w:rPr>
-        <w:t>e almacene toda la información.</w:t>
+        <w:t>Sistema de control distribuido:</w:t>
+      </w:r>
+      <w:r>
+        <w:rPr>
+          <w:lang w:eastAsia="zh-CN" w:bidi="hi-IN"/>
+        </w:rPr>
+        <w:t xml:space="preserve"> Cada uno de los que participan en el proyecto, tienen copia del proyecto que se realiza, por eso no dependemos de un solo computador que almacene toda la información.</w:t>
       </w:r>
     </w:p>
     <w:p>
@@ -1689,10 +2171,12 @@
         <w:pStyle w:val="Ttulo1"/>
         <w:jc w:val="center"/>
       </w:pPr>
+      <w:bookmarkStart w:id="6" w:name="_Toc6216178"/>
       <w:r>
         <w:lastRenderedPageBreak/>
         <w:t>Comandos Git</w:t>
       </w:r>
+      <w:bookmarkEnd w:id="6"/>
     </w:p>
     <w:p>
       <w:pPr>
@@ -1701,12 +2185,14 @@
           <w:lang w:eastAsia="zh-CN" w:bidi="hi-IN"/>
         </w:rPr>
       </w:pPr>
+      <w:bookmarkStart w:id="7" w:name="_Toc6216179"/>
       <w:r>
         <w:rPr>
           <w:lang w:eastAsia="zh-CN" w:bidi="hi-IN"/>
         </w:rPr>
         <w:t>Git init</w:t>
       </w:r>
+      <w:bookmarkEnd w:id="7"/>
     </w:p>
     <w:p>
       <w:pPr>
@@ -1758,12 +2244,14 @@
           <w:lang w:eastAsia="zh-CN" w:bidi="hi-IN"/>
         </w:rPr>
       </w:pPr>
+      <w:bookmarkStart w:id="8" w:name="_Toc6216180"/>
       <w:r>
         <w:rPr>
           <w:lang w:eastAsia="zh-CN" w:bidi="hi-IN"/>
         </w:rPr>
         <w:t>Git status</w:t>
       </w:r>
+      <w:bookmarkEnd w:id="8"/>
     </w:p>
     <w:p>
       <w:pPr>
@@ -1791,20 +2279,14 @@
           <w:lang w:eastAsia="zh-CN" w:bidi="hi-IN"/>
         </w:rPr>
       </w:pPr>
-      <w:r>
-        <w:rPr>
-          <w:lang w:eastAsia="zh-CN" w:bidi="hi-IN"/>
-        </w:rPr>
-        <w:t xml:space="preserve">Git </w:t>
-      </w:r>
-      <w:proofErr w:type="spellStart"/>
-      <w:r>
-        <w:rPr>
-          <w:lang w:eastAsia="zh-CN" w:bidi="hi-IN"/>
-        </w:rPr>
-        <w:t>add</w:t>
-      </w:r>
-      <w:proofErr w:type="spellEnd"/>
+      <w:bookmarkStart w:id="9" w:name="_Toc6216181"/>
+      <w:r>
+        <w:rPr>
+          <w:lang w:eastAsia="zh-CN" w:bidi="hi-IN"/>
+        </w:rPr>
+        <w:t>Git add</w:t>
+      </w:r>
+      <w:bookmarkEnd w:id="9"/>
     </w:p>
     <w:p>
       <w:pPr>
@@ -1832,34 +2314,20 @@
           <w:lang w:eastAsia="zh-CN" w:bidi="hi-IN"/>
         </w:rPr>
       </w:pPr>
-      <w:r>
-        <w:rPr>
-          <w:lang w:eastAsia="zh-CN" w:bidi="hi-IN"/>
-        </w:rPr>
-        <w:t xml:space="preserve">Git </w:t>
-      </w:r>
-      <w:proofErr w:type="spellStart"/>
-      <w:r>
-        <w:rPr>
-          <w:lang w:eastAsia="zh-CN" w:bidi="hi-IN"/>
-        </w:rPr>
-        <w:t>rm</w:t>
-      </w:r>
-      <w:proofErr w:type="spellEnd"/>
-      <w:r>
-        <w:rPr>
-          <w:lang w:eastAsia="zh-CN" w:bidi="hi-IN"/>
-        </w:rPr>
-        <w:t xml:space="preserve"> –</w:t>
-      </w:r>
-      <w:proofErr w:type="spellStart"/>
-      <w:r>
-        <w:rPr>
-          <w:lang w:eastAsia="zh-CN" w:bidi="hi-IN"/>
-        </w:rPr>
-        <w:t>cached</w:t>
-      </w:r>
-      <w:proofErr w:type="spellEnd"/>
+      <w:bookmarkStart w:id="10" w:name="_Toc6216182"/>
+      <w:r>
+        <w:rPr>
+          <w:lang w:eastAsia="zh-CN" w:bidi="hi-IN"/>
+        </w:rPr>
+        <w:t>Git rm</w:t>
+      </w:r>
+      <w:r>
+        <w:rPr>
+          <w:lang w:eastAsia="zh-CN" w:bidi="hi-IN"/>
+        </w:rPr>
+        <w:t xml:space="preserve"> –cached</w:t>
+      </w:r>
+      <w:bookmarkEnd w:id="10"/>
     </w:p>
     <w:p>
       <w:pPr>
@@ -1893,20 +2361,14 @@
           <w:lang w:eastAsia="zh-CN" w:bidi="hi-IN"/>
         </w:rPr>
       </w:pPr>
-      <w:r>
-        <w:rPr>
-          <w:lang w:eastAsia="zh-CN" w:bidi="hi-IN"/>
-        </w:rPr>
-        <w:t xml:space="preserve">Git </w:t>
-      </w:r>
-      <w:proofErr w:type="spellStart"/>
-      <w:r>
-        <w:rPr>
-          <w:lang w:eastAsia="zh-CN" w:bidi="hi-IN"/>
-        </w:rPr>
-        <w:t>Commit</w:t>
-      </w:r>
-      <w:proofErr w:type="spellEnd"/>
+      <w:bookmarkStart w:id="11" w:name="_Toc6216183"/>
+      <w:r>
+        <w:rPr>
+          <w:lang w:eastAsia="zh-CN" w:bidi="hi-IN"/>
+        </w:rPr>
+        <w:t>Git Commit</w:t>
+      </w:r>
+      <w:bookmarkEnd w:id="11"/>
     </w:p>
     <w:p>
       <w:pPr>
@@ -1920,31 +2382,500 @@
         </w:rPr>
         <w:t xml:space="preserve">Con este comando confirmamos o comprometemos nuestros archivos al repositorio, es decir, con este comando agregamos nuestros archivos del directorio de trabajo </w:t>
       </w:r>
-      <w:proofErr w:type="spellStart"/>
-      <w:proofErr w:type="gramStart"/>
-      <w:r>
-        <w:rPr>
-          <w:lang w:eastAsia="zh-CN" w:bidi="hi-IN"/>
-        </w:rPr>
-        <w:t>a el</w:t>
-      </w:r>
-      <w:proofErr w:type="spellEnd"/>
-      <w:proofErr w:type="gramEnd"/>
-      <w:r>
-        <w:rPr>
-          <w:lang w:eastAsia="zh-CN" w:bidi="hi-IN"/>
-        </w:rPr>
-        <w:t xml:space="preserve"> repo.</w:t>
-      </w:r>
-    </w:p>
-    <w:p>
-      <w:pPr>
-        <w:rPr>
-          <w:lang w:eastAsia="zh-CN" w:bidi="hi-IN"/>
-        </w:rPr>
-      </w:pPr>
-      <w:bookmarkStart w:id="6" w:name="_GoBack"/>
-      <w:bookmarkEnd w:id="6"/>
+      <w:r>
+        <w:rPr>
+          <w:lang w:eastAsia="zh-CN" w:bidi="hi-IN"/>
+        </w:rPr>
+        <w:t>al</w:t>
+      </w:r>
+      <w:r>
+        <w:rPr>
+          <w:lang w:eastAsia="zh-CN" w:bidi="hi-IN"/>
+        </w:rPr>
+        <w:t xml:space="preserve"> repo</w:t>
+      </w:r>
+      <w:r>
+        <w:rPr>
+          <w:lang w:eastAsia="zh-CN" w:bidi="hi-IN"/>
+        </w:rPr>
+        <w:t>sitorio</w:t>
+      </w:r>
+      <w:r>
+        <w:rPr>
+          <w:lang w:eastAsia="zh-CN" w:bidi="hi-IN"/>
+        </w:rPr>
+        <w:t>.</w:t>
+      </w:r>
+    </w:p>
+    <w:p>
+      <w:pPr>
+        <w:pStyle w:val="Ttulo2"/>
+        <w:rPr>
+          <w:lang w:eastAsia="zh-CN" w:bidi="hi-IN"/>
+        </w:rPr>
+      </w:pPr>
+      <w:bookmarkStart w:id="12" w:name="_Toc6216184"/>
+      <w:r>
+        <w:rPr>
+          <w:lang w:eastAsia="zh-CN" w:bidi="hi-IN"/>
+        </w:rPr>
+        <w:t>Git Tag</w:t>
+      </w:r>
+      <w:bookmarkEnd w:id="12"/>
+    </w:p>
+    <w:p>
+      <w:pPr>
+        <w:rPr>
+          <w:lang w:eastAsia="zh-CN" w:bidi="hi-IN"/>
+        </w:rPr>
+      </w:pPr>
+      <w:r>
+        <w:rPr>
+          <w:lang w:eastAsia="zh-CN" w:bidi="hi-IN"/>
+        </w:rPr>
+        <w:t>Con este comando podremos versionar nuestro proyecto</w:t>
+      </w:r>
+    </w:p>
+    <w:p>
+      <w:pPr>
+        <w:rPr>
+          <w:lang w:eastAsia="zh-CN" w:bidi="hi-IN"/>
+        </w:rPr>
+      </w:pPr>
+      <w:r>
+        <w:rPr>
+          <w:lang w:eastAsia="zh-CN" w:bidi="hi-IN"/>
+        </w:rPr>
+        <w:t>Creando un tag</w:t>
+      </w:r>
+    </w:p>
+    <w:p>
+      <w:pPr>
+        <w:rPr>
+          <w:b/>
+          <w:i/>
+          <w:lang w:eastAsia="zh-CN" w:bidi="hi-IN"/>
+        </w:rPr>
+      </w:pPr>
+      <w:r>
+        <w:rPr>
+          <w:b/>
+          <w:i/>
+          <w:lang w:eastAsia="zh-CN" w:bidi="hi-IN"/>
+        </w:rPr>
+        <w:t>Git tag –a &lt;número de versión&gt; -m ‘comentarios de la versión’</w:t>
+      </w:r>
+    </w:p>
+    <w:p>
+      <w:pPr>
+        <w:rPr>
+          <w:lang w:eastAsia="zh-CN" w:bidi="hi-IN"/>
+        </w:rPr>
+      </w:pPr>
+      <w:r>
+        <w:rPr>
+          <w:lang w:eastAsia="zh-CN" w:bidi="hi-IN"/>
+        </w:rPr>
+        <w:t xml:space="preserve">Borrando un tag </w:t>
+      </w:r>
+    </w:p>
+    <w:p>
+      <w:pPr>
+        <w:rPr>
+          <w:b/>
+          <w:i/>
+          <w:lang w:eastAsia="zh-CN" w:bidi="hi-IN"/>
+        </w:rPr>
+      </w:pPr>
+      <w:r>
+        <w:rPr>
+          <w:b/>
+          <w:i/>
+          <w:lang w:eastAsia="zh-CN" w:bidi="hi-IN"/>
+        </w:rPr>
+        <w:t>Git tag –d &lt;número del tag&gt;</w:t>
+      </w:r>
+    </w:p>
+    <w:p>
+      <w:pPr>
+        <w:rPr>
+          <w:lang w:eastAsia="zh-CN" w:bidi="hi-IN"/>
+        </w:rPr>
+      </w:pPr>
+      <w:r>
+        <w:rPr>
+          <w:lang w:eastAsia="zh-CN" w:bidi="hi-IN"/>
+        </w:rPr>
+        <w:t>Para renombrar un tag</w:t>
+      </w:r>
+    </w:p>
+    <w:p>
+      <w:pPr>
+        <w:rPr>
+          <w:lang w:eastAsia="zh-CN" w:bidi="hi-IN"/>
+        </w:rPr>
+      </w:pPr>
+      <w:r>
+        <w:rPr>
+          <w:b/>
+          <w:i/>
+          <w:lang w:eastAsia="zh-CN" w:bidi="hi-IN"/>
+        </w:rPr>
+        <w:t>Git tag –f –a &lt;número de versión&gt; -m ‘comentarios’</w:t>
+      </w:r>
+    </w:p>
+    <w:p>
+      <w:pPr>
+        <w:rPr>
+          <w:lang w:eastAsia="zh-CN" w:bidi="hi-IN"/>
+        </w:rPr>
+      </w:pPr>
+      <w:r>
+        <w:rPr>
+          <w:lang w:eastAsia="zh-CN" w:bidi="hi-IN"/>
+        </w:rPr>
+        <w:t>Luego</w:t>
+      </w:r>
+      <w:r>
+        <w:rPr>
+          <w:lang w:eastAsia="zh-CN" w:bidi="hi-IN"/>
+        </w:rPr>
+        <w:t xml:space="preserve"> eliminamos el ta</w:t>
+      </w:r>
+      <w:r>
+        <w:rPr>
+          <w:lang w:eastAsia="zh-CN" w:bidi="hi-IN"/>
+        </w:rPr>
+        <w:t>g</w:t>
+      </w:r>
+      <w:r>
+        <w:rPr>
+          <w:lang w:eastAsia="zh-CN" w:bidi="hi-IN"/>
+        </w:rPr>
+        <w:t xml:space="preserve"> al que realizamos el renombramiento</w:t>
+      </w:r>
+    </w:p>
+    <w:p>
+      <w:pPr>
+        <w:pStyle w:val="Ttulo2"/>
+        <w:rPr>
+          <w:lang w:eastAsia="zh-CN" w:bidi="hi-IN"/>
+        </w:rPr>
+      </w:pPr>
+      <w:bookmarkStart w:id="13" w:name="_Toc6216185"/>
+      <w:r>
+        <w:rPr>
+          <w:lang w:eastAsia="zh-CN" w:bidi="hi-IN"/>
+        </w:rPr>
+        <w:lastRenderedPageBreak/>
+        <w:t>Git diff</w:t>
+      </w:r>
+      <w:bookmarkEnd w:id="13"/>
+    </w:p>
+    <w:p>
+      <w:pPr>
+        <w:rPr>
+          <w:lang w:eastAsia="zh-CN" w:bidi="hi-IN"/>
+        </w:rPr>
+      </w:pPr>
+      <w:r>
+        <w:rPr>
+          <w:lang w:eastAsia="zh-CN" w:bidi="hi-IN"/>
+        </w:rPr>
+        <w:t xml:space="preserve">Con este comando podemos ver las diferencias entre los Commit que hemos </w:t>
+      </w:r>
+      <w:r>
+        <w:rPr>
+          <w:lang w:eastAsia="zh-CN" w:bidi="hi-IN"/>
+        </w:rPr>
+        <w:t>realizado</w:t>
+      </w:r>
+      <w:r>
+        <w:rPr>
+          <w:lang w:eastAsia="zh-CN" w:bidi="hi-IN"/>
+        </w:rPr>
+        <w:t xml:space="preserve">, algo </w:t>
+      </w:r>
+      <w:r>
+        <w:rPr>
+          <w:lang w:eastAsia="zh-CN" w:bidi="hi-IN"/>
+        </w:rPr>
+        <w:t>así</w:t>
+      </w:r>
+      <w:r>
+        <w:rPr>
+          <w:lang w:eastAsia="zh-CN" w:bidi="hi-IN"/>
+        </w:rPr>
+        <w:t xml:space="preserve"> como una comparación entre las versiones, esto nos servirá al momento de consultar los cambios que hemos realizado en nuestro proyecto.</w:t>
+      </w:r>
+    </w:p>
+    <w:p>
+      <w:pPr>
+        <w:rPr>
+          <w:lang w:eastAsia="zh-CN" w:bidi="hi-IN"/>
+        </w:rPr>
+      </w:pPr>
+      <w:r>
+        <w:rPr>
+          <w:lang w:eastAsia="zh-CN" w:bidi="hi-IN"/>
+        </w:rPr>
+        <w:t>Comparando Commit por los tag</w:t>
+      </w:r>
+    </w:p>
+    <w:p>
+      <w:pPr>
+        <w:rPr>
+          <w:b/>
+          <w:i/>
+          <w:lang w:eastAsia="zh-CN" w:bidi="hi-IN"/>
+        </w:rPr>
+      </w:pPr>
+      <w:r>
+        <w:rPr>
+          <w:b/>
+          <w:i/>
+          <w:lang w:eastAsia="zh-CN" w:bidi="hi-IN"/>
+        </w:rPr>
+        <w:t>Git diff &lt;versión 1&gt; &lt;versión 2&gt;</w:t>
+      </w:r>
+    </w:p>
+    <w:p>
+      <w:pPr>
+        <w:rPr>
+          <w:lang w:eastAsia="zh-CN" w:bidi="hi-IN"/>
+        </w:rPr>
+      </w:pPr>
+      <w:r>
+        <w:rPr>
+          <w:lang w:eastAsia="zh-CN" w:bidi="hi-IN"/>
+        </w:rPr>
+        <w:t>También podemos comparar los Commit con el número de SHA</w:t>
+      </w:r>
+    </w:p>
+    <w:p>
+      <w:pPr>
+        <w:pStyle w:val="Ttulo2"/>
+        <w:rPr>
+          <w:lang w:eastAsia="zh-CN" w:bidi="hi-IN"/>
+        </w:rPr>
+      </w:pPr>
+      <w:r>
+        <w:rPr>
+          <w:lang w:eastAsia="zh-CN" w:bidi="hi-IN"/>
+        </w:rPr>
+        <w:t>Git reset</w:t>
+      </w:r>
+    </w:p>
+    <w:p>
+      <w:pPr>
+        <w:rPr>
+          <w:lang w:eastAsia="zh-CN" w:bidi="hi-IN"/>
+        </w:rPr>
+      </w:pPr>
+      <w:r>
+        <w:rPr>
+          <w:lang w:eastAsia="zh-CN" w:bidi="hi-IN"/>
+        </w:rPr>
+        <w:t>Con el git reset podemos volver a una versión anterior de nuestro proyecto, existen varios comando que mostraremos a continuación.</w:t>
+      </w:r>
+    </w:p>
+    <w:p>
+      <w:pPr>
+        <w:rPr>
+          <w:lang w:eastAsia="zh-CN" w:bidi="hi-IN"/>
+        </w:rPr>
+      </w:pPr>
+      <w:r>
+        <w:rPr>
+          <w:lang w:eastAsia="zh-CN" w:bidi="hi-IN"/>
+        </w:rPr>
+        <w:t>Debemos tomar en cuenta que reset recibe como parámetro el SHA de nuestro Commit desde el cual queremos quitar los cambios, es decir, debemos colocar el SHA que queremos que se mantenga en nuestro master</w:t>
+      </w:r>
+    </w:p>
+    <w:p>
+      <w:pPr>
+        <w:pStyle w:val="Ttulo3"/>
+        <w:rPr>
+          <w:lang w:eastAsia="zh-CN" w:bidi="hi-IN"/>
+        </w:rPr>
+      </w:pPr>
+      <w:r>
+        <w:rPr>
+          <w:lang w:eastAsia="zh-CN" w:bidi="hi-IN"/>
+        </w:rPr>
+        <w:t xml:space="preserve">Git reset </w:t>
+      </w:r>
+      <w:r>
+        <w:rPr>
+          <w:lang w:eastAsia="zh-CN" w:bidi="hi-IN"/>
+        </w:rPr>
+        <w:t>–</w:t>
+      </w:r>
+      <w:r>
+        <w:rPr>
+          <w:lang w:eastAsia="zh-CN" w:bidi="hi-IN"/>
+        </w:rPr>
+        <w:t>soft</w:t>
+      </w:r>
+    </w:p>
+    <w:p>
+      <w:pPr>
+        <w:rPr>
+          <w:lang w:eastAsia="zh-CN" w:bidi="hi-IN"/>
+        </w:rPr>
+      </w:pPr>
+      <w:r>
+        <w:rPr>
+          <w:lang w:eastAsia="zh-CN" w:bidi="hi-IN"/>
+        </w:rPr>
+        <w:t>Este comando nos va a quitar los cam</w:t>
+      </w:r>
+      <w:r>
+        <w:rPr>
+          <w:lang w:eastAsia="zh-CN" w:bidi="hi-IN"/>
+        </w:rPr>
+        <w:t>bios de mi Commit seleccionado y dejara todo listo para hacer un git add a nuestro proyecto, cabe destacar que no elimina los archivos de nuestro directorio</w:t>
+      </w:r>
+    </w:p>
+    <w:p>
+      <w:pPr>
+        <w:rPr>
+          <w:b/>
+          <w:i/>
+          <w:lang w:eastAsia="zh-CN" w:bidi="hi-IN"/>
+        </w:rPr>
+      </w:pPr>
+      <w:r>
+        <w:rPr>
+          <w:b/>
+          <w:i/>
+          <w:lang w:eastAsia="zh-CN" w:bidi="hi-IN"/>
+        </w:rPr>
+        <w:t xml:space="preserve">Git reset –soft </w:t>
+      </w:r>
+      <w:r>
+        <w:rPr>
+          <w:b/>
+          <w:i/>
+          <w:lang w:eastAsia="zh-CN" w:bidi="hi-IN"/>
+        </w:rPr>
+        <w:t>&lt;</w:t>
+      </w:r>
+      <w:r>
+        <w:rPr>
+          <w:b/>
+          <w:i/>
+          <w:lang w:eastAsia="zh-CN" w:bidi="hi-IN"/>
+        </w:rPr>
+        <w:t>número</w:t>
+      </w:r>
+      <w:r>
+        <w:rPr>
+          <w:b/>
+          <w:i/>
+          <w:lang w:eastAsia="zh-CN" w:bidi="hi-IN"/>
+        </w:rPr>
+        <w:t xml:space="preserve"> SHA del Commit que queremos mantener&gt;</w:t>
+      </w:r>
+    </w:p>
+    <w:p>
+      <w:pPr>
+        <w:pStyle w:val="Ttulo3"/>
+        <w:rPr>
+          <w:lang w:eastAsia="zh-CN" w:bidi="hi-IN"/>
+        </w:rPr>
+      </w:pPr>
+      <w:r>
+        <w:rPr>
+          <w:lang w:eastAsia="zh-CN" w:bidi="hi-IN"/>
+        </w:rPr>
+        <w:t>Git reset –mixed</w:t>
+      </w:r>
+    </w:p>
+    <w:p>
+      <w:pPr>
+        <w:rPr>
+          <w:lang w:eastAsia="zh-CN" w:bidi="hi-IN"/>
+        </w:rPr>
+      </w:pPr>
+      <w:r>
+        <w:rPr>
+          <w:lang w:eastAsia="zh-CN" w:bidi="hi-IN"/>
+        </w:rPr>
+        <w:t xml:space="preserve">Este comando a diferencia del git –soft nos elimina </w:t>
+      </w:r>
+      <w:r>
+        <w:rPr>
+          <w:lang w:eastAsia="zh-CN" w:bidi="hi-IN"/>
+        </w:rPr>
+        <w:t>todos los cambios que hemos añadido al repositorio, es decir, los add que realizamos en el Commit actual no estarán disponibles, debemos volver a agregarlos.</w:t>
+      </w:r>
+    </w:p>
+    <w:p>
+      <w:pPr>
+        <w:rPr>
+          <w:b/>
+          <w:i/>
+          <w:lang w:eastAsia="zh-CN" w:bidi="hi-IN"/>
+        </w:rPr>
+      </w:pPr>
+      <w:r>
+        <w:rPr>
+          <w:b/>
+          <w:i/>
+          <w:lang w:eastAsia="zh-CN" w:bidi="hi-IN"/>
+        </w:rPr>
+        <w:t>Git reset –mixed &lt;número SHA del Commit que queremos mantener&gt;</w:t>
+      </w:r>
+    </w:p>
+    <w:p>
+      <w:pPr>
+        <w:pStyle w:val="Ttulo3"/>
+        <w:rPr>
+          <w:lang w:eastAsia="zh-CN" w:bidi="hi-IN"/>
+        </w:rPr>
+      </w:pPr>
+      <w:r>
+        <w:rPr>
+          <w:lang w:eastAsia="zh-CN" w:bidi="hi-IN"/>
+        </w:rPr>
+        <w:t>Git reset –hard</w:t>
+      </w:r>
+    </w:p>
+    <w:p>
+      <w:pPr>
+        <w:rPr>
+          <w:lang w:eastAsia="zh-CN" w:bidi="hi-IN"/>
+        </w:rPr>
+      </w:pPr>
+      <w:r>
+        <w:rPr>
+          <w:lang w:eastAsia="zh-CN" w:bidi="hi-IN"/>
+        </w:rPr>
+        <w:t>Con este comando eliminaremos todo, tanto del staging como del working directory, no nos quedara nada de lo que habríamos realizado después del Commit especificado.</w:t>
+      </w:r>
+    </w:p>
+    <w:p>
+      <w:pPr>
+        <w:rPr>
+          <w:lang w:eastAsia="zh-CN" w:bidi="hi-IN"/>
+        </w:rPr>
+      </w:pPr>
+      <w:r>
+        <w:rPr>
+          <w:lang w:eastAsia="zh-CN" w:bidi="hi-IN"/>
+        </w:rPr>
+        <w:t>Aun podemos recuperar la información si tenemos el SHA del Commit posterior.</w:t>
+      </w:r>
+    </w:p>
+    <w:p>
+      <w:pPr>
+        <w:rPr>
+          <w:lang w:eastAsia="zh-CN" w:bidi="hi-IN"/>
+        </w:rPr>
+      </w:pPr>
+      <w:bookmarkStart w:id="14" w:name="_GoBack"/>
+      <w:bookmarkEnd w:id="14"/>
     </w:p>
     <w:sectPr>
       <w:headerReference w:type="default" r:id="rId9"/>
@@ -2015,6 +2946,10 @@
       <w:ind w:left="-567" w:firstLine="142"/>
     </w:pPr>
     <w:r>
+      <w:rPr>
+        <w:noProof/>
+        <w:lang w:eastAsia="es-VE"/>
+      </w:rPr>
       <w:drawing>
         <wp:inline distT="0" distB="0" distL="0" distR="0" wp14:anchorId="1ABD300D" wp14:editId="66E911B3">
           <wp:extent cx="2000250" cy="1045144"/>
@@ -4486,9 +5421,32 @@
       <w:szCs w:val="26"/>
     </w:rPr>
   </w:style>
+  <w:style w:type="paragraph" w:styleId="Ttulo3">
+    <w:name w:val="heading 3"/>
+    <w:basedOn w:val="Normal"/>
+    <w:next w:val="Normal"/>
+    <w:link w:val="Ttulo3Car"/>
+    <w:uiPriority w:val="9"/>
+    <w:unhideWhenUsed/>
+    <w:qFormat/>
+    <w:rsid w:val="0097790D"/>
+    <w:pPr>
+      <w:keepNext/>
+      <w:keepLines/>
+      <w:spacing w:before="200"/>
+      <w:outlineLvl w:val="2"/>
+    </w:pPr>
+    <w:rPr>
+      <w:rFonts w:ascii="Arial" w:eastAsiaTheme="majorEastAsia" w:hAnsi="Arial" w:cstheme="majorBidi"/>
+      <w:b/>
+      <w:bCs/>
+      <w:color w:val="000000" w:themeColor="text1"/>
+    </w:rPr>
+  </w:style>
   <w:style w:type="character" w:default="1" w:styleId="Fuentedeprrafopredeter">
     <w:name w:val="Default Paragraph Font"/>
     <w:uiPriority w:val="1"/>
+    <w:semiHidden/>
     <w:unhideWhenUsed/>
   </w:style>
   <w:style w:type="table" w:default="1" w:styleId="Tablanormal">
@@ -4772,6 +5730,19 @@
       <w:ind w:left="220"/>
     </w:pPr>
   </w:style>
+  <w:style w:type="character" w:customStyle="1" w:styleId="Ttulo3Car">
+    <w:name w:val="Título 3 Car"/>
+    <w:basedOn w:val="Fuentedeprrafopredeter"/>
+    <w:link w:val="Ttulo3"/>
+    <w:uiPriority w:val="9"/>
+    <w:rsid w:val="0097790D"/>
+    <w:rPr>
+      <w:rFonts w:ascii="Arial" w:eastAsiaTheme="majorEastAsia" w:hAnsi="Arial" w:cstheme="majorBidi"/>
+      <w:b/>
+      <w:bCs/>
+      <w:color w:val="000000" w:themeColor="text1"/>
+    </w:rPr>
+  </w:style>
 </w:styles>
 </file>
 
@@ -4985,9 +5956,32 @@
       <w:szCs w:val="26"/>
     </w:rPr>
   </w:style>
+  <w:style w:type="paragraph" w:styleId="Ttulo3">
+    <w:name w:val="heading 3"/>
+    <w:basedOn w:val="Normal"/>
+    <w:next w:val="Normal"/>
+    <w:link w:val="Ttulo3Car"/>
+    <w:uiPriority w:val="9"/>
+    <w:unhideWhenUsed/>
+    <w:qFormat/>
+    <w:rsid w:val="0097790D"/>
+    <w:pPr>
+      <w:keepNext/>
+      <w:keepLines/>
+      <w:spacing w:before="200"/>
+      <w:outlineLvl w:val="2"/>
+    </w:pPr>
+    <w:rPr>
+      <w:rFonts w:ascii="Arial" w:eastAsiaTheme="majorEastAsia" w:hAnsi="Arial" w:cstheme="majorBidi"/>
+      <w:b/>
+      <w:bCs/>
+      <w:color w:val="000000" w:themeColor="text1"/>
+    </w:rPr>
+  </w:style>
   <w:style w:type="character" w:default="1" w:styleId="Fuentedeprrafopredeter">
     <w:name w:val="Default Paragraph Font"/>
     <w:uiPriority w:val="1"/>
+    <w:semiHidden/>
     <w:unhideWhenUsed/>
   </w:style>
   <w:style w:type="table" w:default="1" w:styleId="Tablanormal">
@@ -5270,6 +6264,19 @@
       <w:spacing w:after="100"/>
       <w:ind w:left="220"/>
     </w:pPr>
+  </w:style>
+  <w:style w:type="character" w:customStyle="1" w:styleId="Ttulo3Car">
+    <w:name w:val="Título 3 Car"/>
+    <w:basedOn w:val="Fuentedeprrafopredeter"/>
+    <w:link w:val="Ttulo3"/>
+    <w:uiPriority w:val="9"/>
+    <w:rsid w:val="0097790D"/>
+    <w:rPr>
+      <w:rFonts w:ascii="Arial" w:eastAsiaTheme="majorEastAsia" w:hAnsi="Arial" w:cstheme="majorBidi"/>
+      <w:b/>
+      <w:bCs/>
+      <w:color w:val="000000" w:themeColor="text1"/>
+    </w:rPr>
   </w:style>
 </w:styles>
 </file>
@@ -5564,7 +6571,7 @@
 </file>
 
 <file path=customXml/itemProps1.xml><?xml version="1.0" encoding="utf-8"?>
-<ds:datastoreItem xmlns:ds="http://schemas.openxmlformats.org/officeDocument/2006/customXml" ds:itemID="{6F0EED15-669B-4B51-B7EC-02AF3D8E5FF7}">
+<ds:datastoreItem xmlns:ds="http://schemas.openxmlformats.org/officeDocument/2006/customXml" ds:itemID="{8CA0178C-F748-4277-AD8B-87D421287AC2}">
   <ds:schemaRefs>
     <ds:schemaRef ds:uri="http://schemas.openxmlformats.org/officeDocument/2006/bibliography"/>
   </ds:schemaRefs>

</xml_diff>

<commit_message>
agregando ramas al repositorio
</commit_message>
<xml_diff>
--- a/NOTAS DEL CURSO.docx
+++ b/NOTAS DEL CURSO.docx
@@ -2870,12 +2870,77 @@
     </w:p>
     <w:p>
       <w:pPr>
-        <w:rPr>
-          <w:lang w:eastAsia="zh-CN" w:bidi="hi-IN"/>
-        </w:rPr>
-      </w:pPr>
+        <w:pStyle w:val="Ttulo1"/>
+        <w:jc w:val="center"/>
+      </w:pPr>
+      <w:r>
+        <w:lastRenderedPageBreak/>
+        <w:t>Las ramas en git</w:t>
+      </w:r>
+    </w:p>
+    <w:p>
+      <w:pPr>
+        <w:pStyle w:val="Textoindependiente"/>
+        <w:rPr>
+          <w:lang w:eastAsia="zh-CN" w:bidi="hi-IN"/>
+        </w:rPr>
+      </w:pPr>
+      <w:r>
+        <w:rPr>
+          <w:lang w:eastAsia="zh-CN" w:bidi="hi-IN"/>
+        </w:rPr>
+        <w:t>Las ramas en git son de mucha importancia porque nos permiten trabajar en nuestro proyecto de forma ordenada, y definir los privilegios que cada colaborador tendrá en nuestro proyecto</w:t>
+      </w:r>
+    </w:p>
+    <w:p>
+      <w:pPr>
+        <w:pStyle w:val="Textoindependiente"/>
+        <w:rPr>
+          <w:lang w:eastAsia="zh-CN" w:bidi="hi-IN"/>
+        </w:rPr>
+      </w:pPr>
+      <w:r>
+        <w:rPr>
+          <w:lang w:eastAsia="zh-CN" w:bidi="hi-IN"/>
+        </w:rPr>
+        <w:t>Crear ramas &lt;nombre de la nueva rama&gt;</w:t>
+      </w:r>
+    </w:p>
+    <w:p>
+      <w:pPr>
+        <w:pStyle w:val="Textoindependiente"/>
+        <w:rPr>
+          <w:lang w:eastAsia="zh-CN" w:bidi="hi-IN"/>
+        </w:rPr>
+      </w:pPr>
+      <w:r>
+        <w:rPr>
+          <w:lang w:eastAsia="zh-CN" w:bidi="hi-IN"/>
+        </w:rPr>
+        <w:t>Eliminar ramas –d &lt;nombre de la rama a eliminar&gt; con –D forzamos el borrado</w:t>
+      </w:r>
+    </w:p>
+    <w:p>
+      <w:pPr>
+        <w:pStyle w:val="Textoindependiente"/>
+        <w:rPr>
+          <w:lang w:eastAsia="zh-CN" w:bidi="hi-IN"/>
+        </w:rPr>
+      </w:pPr>
+      <w:r>
+        <w:rPr>
+          <w:lang w:eastAsia="zh-CN" w:bidi="hi-IN"/>
+        </w:rPr>
+        <w:t>Renombrar ramas –m &lt;nombre de la rama&gt; &lt;nuevo nombre</w:t>
+      </w:r>
       <w:bookmarkStart w:id="14" w:name="_GoBack"/>
       <w:bookmarkEnd w:id="14"/>
+      <w:r>
+        <w:rPr>
+          <w:lang w:eastAsia="zh-CN" w:bidi="hi-IN"/>
+        </w:rPr>
+        <w:t>&gt;</w:t>
+      </w:r>
     </w:p>
     <w:sectPr>
       <w:headerReference w:type="default" r:id="rId9"/>
@@ -6571,7 +6636,7 @@
 </file>
 
 <file path=customXml/itemProps1.xml><?xml version="1.0" encoding="utf-8"?>
-<ds:datastoreItem xmlns:ds="http://schemas.openxmlformats.org/officeDocument/2006/customXml" ds:itemID="{8CA0178C-F748-4277-AD8B-87D421287AC2}">
+<ds:datastoreItem xmlns:ds="http://schemas.openxmlformats.org/officeDocument/2006/customXml" ds:itemID="{8E0CF22F-FC55-42DC-82AD-2DBCE572DD10}">
   <ds:schemaRefs>
     <ds:schemaRef ds:uri="http://schemas.openxmlformats.org/officeDocument/2006/bibliography"/>
   </ds:schemaRefs>

</xml_diff>

<commit_message>
actualizado hasta los issues y milestone
</commit_message>
<xml_diff>
--- a/NOTAS DEL CURSO.docx
+++ b/NOTAS DEL CURSO.docx
@@ -247,7 +247,7 @@
           <w:docPartGallery w:val="Table of Contents"/>
           <w:docPartUnique w:val="true"/>
         </w:docPartObj>
-        <w:id w:val="1001689238"/>
+        <w:id w:val="1673509672"/>
       </w:sdtPr>
       <w:sdtContent>
         <w:p>
@@ -3423,7 +3423,10 @@
             </w:rPr>
           </w:pPr>
           <w:r>
-            <w:rPr/>
+            <w:rPr>
+              <w:b/>
+              <w:bCs/>
+            </w:rPr>
           </w:r>
         </w:p>
         <w:p>
@@ -3659,8 +3662,8 @@
           </w:pPr>
           <w:r>
             <w:rPr>
-              <w:b/>
-              <w:bCs/>
+              <w:b w:val="false"/>
+              <w:bCs w:val="false"/>
             </w:rPr>
           </w:r>
         </w:p>
@@ -3676,8 +3679,8 @@
           </w:pPr>
           <w:r>
             <w:rPr>
-              <w:b/>
-              <w:bCs/>
+              <w:b w:val="false"/>
+              <w:bCs w:val="false"/>
             </w:rPr>
           </w:r>
         </w:p>
@@ -3747,8 +3750,8 @@
           </w:pPr>
           <w:r>
             <w:rPr>
-              <w:b/>
-              <w:bCs/>
+              <w:b w:val="false"/>
+              <w:bCs w:val="false"/>
             </w:rPr>
           </w:r>
         </w:p>
@@ -3782,8 +3785,8 @@
           </w:pPr>
           <w:r>
             <w:rPr>
-              <w:b/>
-              <w:bCs/>
+              <w:b w:val="false"/>
+              <w:bCs w:val="false"/>
             </w:rPr>
           </w:r>
         </w:p>
@@ -3817,8 +3820,8 @@
           </w:pPr>
           <w:r>
             <w:rPr>
-              <w:b/>
-              <w:bCs/>
+              <w:b w:val="false"/>
+              <w:bCs w:val="false"/>
             </w:rPr>
           </w:r>
         </w:p>
@@ -3852,8 +3855,8 @@
           </w:pPr>
           <w:r>
             <w:rPr>
-              <w:b/>
-              <w:bCs/>
+              <w:b w:val="false"/>
+              <w:bCs w:val="false"/>
             </w:rPr>
           </w:r>
         </w:p>
@@ -4149,8 +4152,8 @@
           </w:pPr>
           <w:r>
             <w:rPr>
-              <w:b/>
-              <w:bCs/>
+              <w:b w:val="false"/>
+              <w:bCs w:val="false"/>
             </w:rPr>
           </w:r>
         </w:p>
@@ -4866,6 +4869,289 @@
           </w:pPr>
           <w:r>
             <w:rPr/>
+          </w:r>
+        </w:p>
+        <w:p>
+          <w:pPr>
+            <w:pStyle w:val="Normal"/>
+            <w:rPr/>
+          </w:pPr>
+          <w:r>
+            <w:rPr/>
+          </w:r>
+        </w:p>
+        <w:p>
+          <w:pPr>
+            <w:pStyle w:val="Ttulo1"/>
+            <w:jc w:val="center"/>
+            <w:rPr/>
+          </w:pPr>
+          <w:r>
+            <w:rPr/>
+            <w:t>Que son los issue</w:t>
+          </w:r>
+        </w:p>
+        <w:p>
+          <w:pPr>
+            <w:pStyle w:val="Normal"/>
+            <w:rPr/>
+          </w:pPr>
+          <w:r>
+            <w:rPr/>
+          </w:r>
+        </w:p>
+        <w:p>
+          <w:pPr>
+            <w:pStyle w:val="Normal"/>
+            <w:rPr/>
+          </w:pPr>
+          <w:r>
+            <w:rPr/>
+            <w:t xml:space="preserve">son mejoras que tenemos que realizar o propuesta de mejora a nuestro proyecto, tambien nos puede servir para realizar preguntas acerca de un error en especifico y que debemos hacer en ese momento al igual que en que version sucede, es como una guia para saber que hacer en ciertos casos. </w:t>
+          </w:r>
+          <w:r>
+            <w:rPr/>
+            <w:t>Se usa cuando se trabaja de forma colaborativa. Esto sirve tanto para tu plantilla de pull request como para el de los issues, solo adecualo a tu proyecto</w:t>
+          </w:r>
+        </w:p>
+        <w:p>
+          <w:pPr>
+            <w:pStyle w:val="Normal"/>
+            <w:rPr/>
+          </w:pPr>
+          <w:r>
+            <w:rPr/>
+            <w:t>Se debe seguir la sintaxis de md.</w:t>
+          </w:r>
+        </w:p>
+        <w:p>
+          <w:pPr>
+            <w:pStyle w:val="Normal"/>
+            <w:rPr/>
+          </w:pPr>
+          <w:r>
+            <w:rPr/>
+          </w:r>
+        </w:p>
+        <w:p>
+          <w:pPr>
+            <w:pStyle w:val="Ttulo1"/>
+            <w:rPr/>
+          </w:pPr>
+          <w:r>
+            <w:rPr/>
+            <w:t>Que es y como aplicar el .gitignore</w:t>
+          </w:r>
+        </w:p>
+        <w:p>
+          <w:pPr>
+            <w:pStyle w:val="Normal"/>
+            <w:rPr/>
+          </w:pPr>
+          <w:r>
+            <w:rPr/>
+            <w:t>Si tienes archivos que no pueden ser públicos, como archivos de configuración con contraseñas, lo ideal es que no los subas a tu repositorio, estos archivos los puedes poner en el archivo .gitignore.</w:t>
+          </w:r>
+        </w:p>
+        <w:p>
+          <w:pPr>
+            <w:pStyle w:val="Normal"/>
+            <w:rPr/>
+          </w:pPr>
+          <w:r>
+            <w:rPr/>
+          </w:r>
+        </w:p>
+        <w:p>
+          <w:pPr>
+            <w:pStyle w:val="Normal"/>
+            <w:rPr/>
+          </w:pPr>
+          <w:r>
+            <w:rPr/>
+            <w:t xml:space="preserve">Para esto basta con crear un archivo llamado </w:t>
+          </w:r>
+          <w:r>
+            <w:rPr>
+              <w:b/>
+              <w:bCs/>
+            </w:rPr>
+            <w:t>.gitignore</w:t>
+          </w:r>
+          <w:r>
+            <w:rPr>
+              <w:b w:val="false"/>
+              <w:bCs w:val="false"/>
+            </w:rPr>
+            <w:t>, dentro de nuestro espacio de trabajo, dentro del mismo incluiremos los nombres de los archivos junto con su extension que no queremos que se incluyan en nuestro repositorio.</w:t>
+          </w:r>
+        </w:p>
+        <w:p>
+          <w:pPr>
+            <w:pStyle w:val="Normal"/>
+            <w:rPr>
+              <w:b w:val="false"/>
+              <w:b w:val="false"/>
+              <w:bCs w:val="false"/>
+            </w:rPr>
+          </w:pPr>
+          <w:r>
+            <w:rPr/>
+          </w:r>
+        </w:p>
+        <w:p>
+          <w:pPr>
+            <w:pStyle w:val="Normal"/>
+            <w:rPr/>
+          </w:pPr>
+          <w:r>
+            <w:rPr>
+              <w:b w:val="false"/>
+              <w:bCs w:val="false"/>
+            </w:rPr>
+            <w:t>Una vez hecho esto mezclamos nuestro remoto con nuestro repo local y ya tenemos todo perfecto de nuevo.</w:t>
+          </w:r>
+        </w:p>
+        <w:p>
+          <w:pPr>
+            <w:pStyle w:val="Normal"/>
+            <w:rPr>
+              <w:b w:val="false"/>
+              <w:b w:val="false"/>
+              <w:bCs w:val="false"/>
+            </w:rPr>
+          </w:pPr>
+          <w:r>
+            <w:rPr/>
+          </w:r>
+        </w:p>
+        <w:p>
+          <w:pPr>
+            <w:pStyle w:val="Ttulo1"/>
+            <w:jc w:val="center"/>
+            <w:rPr/>
+          </w:pPr>
+          <w:r>
+            <w:rPr/>
+          </w:r>
+        </w:p>
+        <w:p>
+          <w:pPr>
+            <w:pStyle w:val="Ttulo1"/>
+            <w:jc w:val="center"/>
+            <w:rPr/>
+          </w:pPr>
+          <w:r>
+            <w:rPr/>
+            <w:t>Que es un pull request</w:t>
+          </w:r>
+        </w:p>
+        <w:p>
+          <w:pPr>
+            <w:pStyle w:val="Normal"/>
+            <w:rPr/>
+          </w:pPr>
+          <w:r>
+            <w:rPr/>
+            <w:t>Un Pull Request es una solicitud para que el dueño del repositorio realice los cambios que estas proponiendo. Estos nunca se hacen a la rama master, para evitar inconvenientes.</w:t>
+          </w:r>
+        </w:p>
+        <w:p>
+          <w:pPr>
+            <w:pStyle w:val="Normal"/>
+            <w:rPr/>
+          </w:pPr>
+          <w:r>
+            <w:rPr/>
+            <w:t>Para hacer un pull request debemos definir que revision se hara y a que colaborador va dirigido para mas informacion entrar en github en la parte de pull request</w:t>
+          </w:r>
+        </w:p>
+        <w:p>
+          <w:pPr>
+            <w:pStyle w:val="Normal"/>
+            <w:rPr/>
+          </w:pPr>
+          <w:r>
+            <w:rPr/>
+            <w:t>para hacer un pull request desde tu consola a la red github basta con colocar.</w:t>
+          </w:r>
+        </w:p>
+        <w:p>
+          <w:pPr>
+            <w:pStyle w:val="Normal"/>
+            <w:rPr/>
+          </w:pPr>
+          <w:r>
+            <w:rPr/>
+            <w:t>Git push &lt;nombre del repo en github&gt; &lt;rama&gt;</w:t>
+          </w:r>
+        </w:p>
+        <w:p>
+          <w:pPr>
+            <w:pStyle w:val="Normal"/>
+            <w:rPr/>
+          </w:pPr>
+          <w:r>
+            <w:rPr/>
+          </w:r>
+        </w:p>
+        <w:p>
+          <w:pPr>
+            <w:pStyle w:val="Normal"/>
+            <w:rPr/>
+          </w:pPr>
+          <w:r>
+            <w:rPr/>
+            <w:t>en tu github te saldra un nuevo pull request que necesitara ser revisado por algun otro colaborador de tu proyecto.</w:t>
+          </w:r>
+        </w:p>
+        <w:p>
+          <w:pPr>
+            <w:pStyle w:val="Normal"/>
+            <w:rPr/>
+          </w:pPr>
+          <w:r>
+            <w:rPr/>
+          </w:r>
+        </w:p>
+        <w:p>
+          <w:pPr>
+            <w:pStyle w:val="Ttulo1"/>
+            <w:jc w:val="center"/>
+            <w:rPr/>
+          </w:pPr>
+          <w:r>
+            <w:rPr/>
+            <w:t>Issues y Milestone</w:t>
+          </w:r>
+        </w:p>
+        <w:p>
+          <w:pPr>
+            <w:pStyle w:val="Normal"/>
+            <w:rPr/>
+          </w:pPr>
+          <w:r>
+            <w:rPr/>
+            <w:t>Como dijimos anteriormente son sugerencias o comentarios acerca de nuestro proyecto.</w:t>
+          </w:r>
+        </w:p>
+        <w:p>
+          <w:pPr>
+            <w:pStyle w:val="Normal"/>
+            <w:rPr/>
+          </w:pPr>
+          <w:r>
+            <w:rPr/>
+          </w:r>
+        </w:p>
+        <w:p>
+          <w:pPr>
+            <w:pStyle w:val="Normal"/>
+            <w:rPr/>
+          </w:pPr>
+          <w:r>
+            <w:rPr/>
+            <w:t>Un milestone seria una forma de agrupar un conjunto de issues, es una forma de ordenar nuestros issues o pull request</w:t>
           </w:r>
         </w:p>
         <w:p>
@@ -7985,6 +8271,384 @@
       <w:rFonts w:ascii="OpenSymbol" w:hAnsi="OpenSymbol" w:eastAsia="OpenSymbol" w:cs="OpenSymbol"/>
     </w:rPr>
   </w:style>
+  <w:style w:type="character" w:styleId="ListLabel253">
+    <w:name w:val="ListLabel 253"/>
+    <w:qFormat/>
+    <w:rPr>
+      <w:rFonts w:cs="Symbol"/>
+    </w:rPr>
+  </w:style>
+  <w:style w:type="character" w:styleId="ListLabel254">
+    <w:name w:val="ListLabel 254"/>
+    <w:qFormat/>
+    <w:rPr>
+      <w:rFonts w:cs="Courier New"/>
+    </w:rPr>
+  </w:style>
+  <w:style w:type="character" w:styleId="ListLabel255">
+    <w:name w:val="ListLabel 255"/>
+    <w:qFormat/>
+    <w:rPr>
+      <w:rFonts w:cs="Wingdings"/>
+    </w:rPr>
+  </w:style>
+  <w:style w:type="character" w:styleId="ListLabel256">
+    <w:name w:val="ListLabel 256"/>
+    <w:qFormat/>
+    <w:rPr>
+      <w:rFonts w:cs="Symbol"/>
+    </w:rPr>
+  </w:style>
+  <w:style w:type="character" w:styleId="ListLabel257">
+    <w:name w:val="ListLabel 257"/>
+    <w:qFormat/>
+    <w:rPr>
+      <w:rFonts w:cs="Courier New"/>
+    </w:rPr>
+  </w:style>
+  <w:style w:type="character" w:styleId="ListLabel258">
+    <w:name w:val="ListLabel 258"/>
+    <w:qFormat/>
+    <w:rPr>
+      <w:rFonts w:cs="Wingdings"/>
+    </w:rPr>
+  </w:style>
+  <w:style w:type="character" w:styleId="ListLabel259">
+    <w:name w:val="ListLabel 259"/>
+    <w:qFormat/>
+    <w:rPr>
+      <w:rFonts w:cs="Symbol"/>
+    </w:rPr>
+  </w:style>
+  <w:style w:type="character" w:styleId="ListLabel260">
+    <w:name w:val="ListLabel 260"/>
+    <w:qFormat/>
+    <w:rPr>
+      <w:rFonts w:cs="Courier New"/>
+    </w:rPr>
+  </w:style>
+  <w:style w:type="character" w:styleId="ListLabel261">
+    <w:name w:val="ListLabel 261"/>
+    <w:qFormat/>
+    <w:rPr>
+      <w:rFonts w:cs="Wingdings"/>
+    </w:rPr>
+  </w:style>
+  <w:style w:type="character" w:styleId="ListLabel262">
+    <w:name w:val="ListLabel 262"/>
+    <w:qFormat/>
+    <w:rPr>
+      <w:rFonts w:cs="Symbol"/>
+    </w:rPr>
+  </w:style>
+  <w:style w:type="character" w:styleId="ListLabel263">
+    <w:name w:val="ListLabel 263"/>
+    <w:qFormat/>
+    <w:rPr>
+      <w:rFonts w:cs="Courier New"/>
+    </w:rPr>
+  </w:style>
+  <w:style w:type="character" w:styleId="ListLabel264">
+    <w:name w:val="ListLabel 264"/>
+    <w:qFormat/>
+    <w:rPr>
+      <w:rFonts w:cs="Wingdings"/>
+    </w:rPr>
+  </w:style>
+  <w:style w:type="character" w:styleId="ListLabel265">
+    <w:name w:val="ListLabel 265"/>
+    <w:qFormat/>
+    <w:rPr>
+      <w:rFonts w:cs="Symbol"/>
+    </w:rPr>
+  </w:style>
+  <w:style w:type="character" w:styleId="ListLabel266">
+    <w:name w:val="ListLabel 266"/>
+    <w:qFormat/>
+    <w:rPr>
+      <w:rFonts w:cs="Courier New"/>
+    </w:rPr>
+  </w:style>
+  <w:style w:type="character" w:styleId="ListLabel267">
+    <w:name w:val="ListLabel 267"/>
+    <w:qFormat/>
+    <w:rPr>
+      <w:rFonts w:cs="Wingdings"/>
+    </w:rPr>
+  </w:style>
+  <w:style w:type="character" w:styleId="ListLabel268">
+    <w:name w:val="ListLabel 268"/>
+    <w:qFormat/>
+    <w:rPr>
+      <w:rFonts w:cs="Symbol"/>
+    </w:rPr>
+  </w:style>
+  <w:style w:type="character" w:styleId="ListLabel269">
+    <w:name w:val="ListLabel 269"/>
+    <w:qFormat/>
+    <w:rPr>
+      <w:rFonts w:cs="Courier New"/>
+    </w:rPr>
+  </w:style>
+  <w:style w:type="character" w:styleId="ListLabel270">
+    <w:name w:val="ListLabel 270"/>
+    <w:qFormat/>
+    <w:rPr>
+      <w:rFonts w:cs="Wingdings"/>
+    </w:rPr>
+  </w:style>
+  <w:style w:type="character" w:styleId="ListLabel271">
+    <w:name w:val="ListLabel 271"/>
+    <w:qFormat/>
+    <w:rPr>
+      <w:rFonts w:cs="Symbol"/>
+    </w:rPr>
+  </w:style>
+  <w:style w:type="character" w:styleId="ListLabel272">
+    <w:name w:val="ListLabel 272"/>
+    <w:qFormat/>
+    <w:rPr>
+      <w:rFonts w:cs="Courier New"/>
+    </w:rPr>
+  </w:style>
+  <w:style w:type="character" w:styleId="ListLabel273">
+    <w:name w:val="ListLabel 273"/>
+    <w:qFormat/>
+    <w:rPr>
+      <w:rFonts w:cs="Wingdings"/>
+    </w:rPr>
+  </w:style>
+  <w:style w:type="character" w:styleId="ListLabel274">
+    <w:name w:val="ListLabel 274"/>
+    <w:qFormat/>
+    <w:rPr>
+      <w:rFonts w:cs="Symbol"/>
+    </w:rPr>
+  </w:style>
+  <w:style w:type="character" w:styleId="ListLabel275">
+    <w:name w:val="ListLabel 275"/>
+    <w:qFormat/>
+    <w:rPr>
+      <w:rFonts w:cs="Courier New"/>
+    </w:rPr>
+  </w:style>
+  <w:style w:type="character" w:styleId="ListLabel276">
+    <w:name w:val="ListLabel 276"/>
+    <w:qFormat/>
+    <w:rPr>
+      <w:rFonts w:cs="Wingdings"/>
+    </w:rPr>
+  </w:style>
+  <w:style w:type="character" w:styleId="ListLabel277">
+    <w:name w:val="ListLabel 277"/>
+    <w:qFormat/>
+    <w:rPr>
+      <w:rFonts w:cs="Symbol"/>
+    </w:rPr>
+  </w:style>
+  <w:style w:type="character" w:styleId="ListLabel278">
+    <w:name w:val="ListLabel 278"/>
+    <w:qFormat/>
+    <w:rPr>
+      <w:rFonts w:cs="Courier New"/>
+    </w:rPr>
+  </w:style>
+  <w:style w:type="character" w:styleId="ListLabel279">
+    <w:name w:val="ListLabel 279"/>
+    <w:qFormat/>
+    <w:rPr>
+      <w:rFonts w:cs="Wingdings"/>
+    </w:rPr>
+  </w:style>
+  <w:style w:type="character" w:styleId="ListLabel280">
+    <w:name w:val="ListLabel 280"/>
+    <w:qFormat/>
+    <w:rPr>
+      <w:rFonts w:cs="Symbol"/>
+    </w:rPr>
+  </w:style>
+  <w:style w:type="character" w:styleId="ListLabel281">
+    <w:name w:val="ListLabel 281"/>
+    <w:qFormat/>
+    <w:rPr>
+      <w:rFonts w:cs="Courier New"/>
+    </w:rPr>
+  </w:style>
+  <w:style w:type="character" w:styleId="ListLabel282">
+    <w:name w:val="ListLabel 282"/>
+    <w:qFormat/>
+    <w:rPr>
+      <w:rFonts w:cs="Wingdings"/>
+    </w:rPr>
+  </w:style>
+  <w:style w:type="character" w:styleId="ListLabel283">
+    <w:name w:val="ListLabel 283"/>
+    <w:qFormat/>
+    <w:rPr>
+      <w:rFonts w:cs="Symbol"/>
+    </w:rPr>
+  </w:style>
+  <w:style w:type="character" w:styleId="ListLabel284">
+    <w:name w:val="ListLabel 284"/>
+    <w:qFormat/>
+    <w:rPr>
+      <w:rFonts w:cs="Courier New"/>
+    </w:rPr>
+  </w:style>
+  <w:style w:type="character" w:styleId="ListLabel285">
+    <w:name w:val="ListLabel 285"/>
+    <w:qFormat/>
+    <w:rPr>
+      <w:rFonts w:cs="Wingdings"/>
+    </w:rPr>
+  </w:style>
+  <w:style w:type="character" w:styleId="ListLabel286">
+    <w:name w:val="ListLabel 286"/>
+    <w:qFormat/>
+    <w:rPr>
+      <w:rFonts w:cs="Symbol"/>
+    </w:rPr>
+  </w:style>
+  <w:style w:type="character" w:styleId="ListLabel287">
+    <w:name w:val="ListLabel 287"/>
+    <w:qFormat/>
+    <w:rPr>
+      <w:rFonts w:cs="Courier New"/>
+    </w:rPr>
+  </w:style>
+  <w:style w:type="character" w:styleId="ListLabel288">
+    <w:name w:val="ListLabel 288"/>
+    <w:qFormat/>
+    <w:rPr>
+      <w:rFonts w:cs="Wingdings"/>
+    </w:rPr>
+  </w:style>
+  <w:style w:type="character" w:styleId="ListLabel289">
+    <w:name w:val="ListLabel 289"/>
+    <w:qFormat/>
+    <w:rPr>
+      <w:rFonts w:cs="Symbol"/>
+    </w:rPr>
+  </w:style>
+  <w:style w:type="character" w:styleId="ListLabel290">
+    <w:name w:val="ListLabel 290"/>
+    <w:qFormat/>
+    <w:rPr>
+      <w:rFonts w:cs="Courier New"/>
+    </w:rPr>
+  </w:style>
+  <w:style w:type="character" w:styleId="ListLabel291">
+    <w:name w:val="ListLabel 291"/>
+    <w:qFormat/>
+    <w:rPr>
+      <w:rFonts w:cs="Wingdings"/>
+    </w:rPr>
+  </w:style>
+  <w:style w:type="character" w:styleId="ListLabel292">
+    <w:name w:val="ListLabel 292"/>
+    <w:qFormat/>
+    <w:rPr>
+      <w:rFonts w:cs="Symbol"/>
+    </w:rPr>
+  </w:style>
+  <w:style w:type="character" w:styleId="ListLabel293">
+    <w:name w:val="ListLabel 293"/>
+    <w:qFormat/>
+    <w:rPr>
+      <w:rFonts w:cs="Courier New"/>
+    </w:rPr>
+  </w:style>
+  <w:style w:type="character" w:styleId="ListLabel294">
+    <w:name w:val="ListLabel 294"/>
+    <w:qFormat/>
+    <w:rPr>
+      <w:rFonts w:cs="Wingdings"/>
+    </w:rPr>
+  </w:style>
+  <w:style w:type="character" w:styleId="ListLabel295">
+    <w:name w:val="ListLabel 295"/>
+    <w:qFormat/>
+    <w:rPr>
+      <w:rFonts w:cs="Symbol"/>
+    </w:rPr>
+  </w:style>
+  <w:style w:type="character" w:styleId="ListLabel296">
+    <w:name w:val="ListLabel 296"/>
+    <w:qFormat/>
+    <w:rPr>
+      <w:rFonts w:cs="Courier New"/>
+    </w:rPr>
+  </w:style>
+  <w:style w:type="character" w:styleId="ListLabel297">
+    <w:name w:val="ListLabel 297"/>
+    <w:qFormat/>
+    <w:rPr>
+      <w:rFonts w:cs="Wingdings"/>
+    </w:rPr>
+  </w:style>
+  <w:style w:type="character" w:styleId="ListLabel298">
+    <w:name w:val="ListLabel 298"/>
+    <w:qFormat/>
+    <w:rPr>
+      <w:rFonts w:cs="OpenSymbol"/>
+    </w:rPr>
+  </w:style>
+  <w:style w:type="character" w:styleId="ListLabel299">
+    <w:name w:val="ListLabel 299"/>
+    <w:qFormat/>
+    <w:rPr>
+      <w:rFonts w:cs="OpenSymbol"/>
+    </w:rPr>
+  </w:style>
+  <w:style w:type="character" w:styleId="ListLabel300">
+    <w:name w:val="ListLabel 300"/>
+    <w:qFormat/>
+    <w:rPr>
+      <w:rFonts w:cs="OpenSymbol"/>
+    </w:rPr>
+  </w:style>
+  <w:style w:type="character" w:styleId="ListLabel301">
+    <w:name w:val="ListLabel 301"/>
+    <w:qFormat/>
+    <w:rPr>
+      <w:rFonts w:cs="OpenSymbol"/>
+    </w:rPr>
+  </w:style>
+  <w:style w:type="character" w:styleId="ListLabel302">
+    <w:name w:val="ListLabel 302"/>
+    <w:qFormat/>
+    <w:rPr>
+      <w:rFonts w:cs="OpenSymbol"/>
+    </w:rPr>
+  </w:style>
+  <w:style w:type="character" w:styleId="ListLabel303">
+    <w:name w:val="ListLabel 303"/>
+    <w:qFormat/>
+    <w:rPr>
+      <w:rFonts w:cs="OpenSymbol"/>
+    </w:rPr>
+  </w:style>
+  <w:style w:type="character" w:styleId="ListLabel304">
+    <w:name w:val="ListLabel 304"/>
+    <w:qFormat/>
+    <w:rPr>
+      <w:rFonts w:cs="OpenSymbol"/>
+    </w:rPr>
+  </w:style>
+  <w:style w:type="character" w:styleId="ListLabel305">
+    <w:name w:val="ListLabel 305"/>
+    <w:qFormat/>
+    <w:rPr>
+      <w:rFonts w:cs="OpenSymbol"/>
+    </w:rPr>
+  </w:style>
+  <w:style w:type="character" w:styleId="ListLabel306">
+    <w:name w:val="ListLabel 306"/>
+    <w:qFormat/>
+    <w:rPr>
+      <w:rFonts w:cs="OpenSymbol"/>
+    </w:rPr>
+  </w:style>
   <w:style w:type="paragraph" w:styleId="Ttulo">
     <w:name w:val="Título"/>
     <w:basedOn w:val="Normal"/>

</xml_diff>